<commit_message>
Revised makeAMove use case
</commit_message>
<xml_diff>
--- a/Group-3-Iteration-2/Use Case Description(MakeAMove).docx
+++ b/Group-3-Iteration-2/Use Case Description(MakeAMove).docx
@@ -52,16 +52,17 @@
         <w:tblLook w:val="04A0" w:firstRow="1" w:lastRow="0" w:firstColumn="1" w:lastColumn="0" w:noHBand="0" w:noVBand="1"/>
       </w:tblPr>
       <w:tblGrid>
-        <w:gridCol w:w="4675"/>
-        <w:gridCol w:w="4675"/>
+        <w:gridCol w:w="2689"/>
+        <w:gridCol w:w="6661"/>
       </w:tblGrid>
       <w:tr>
         <w:tc>
           <w:tcPr>
-            <w:tcW w:w="4675" w:type="dxa"/>
+            <w:tcW w:w="2689" w:type="dxa"/>
           </w:tcPr>
           <w:p>
             <w:pPr>
+              <w:jc w:val="center"/>
               <w:rPr>
                 <w:rFonts w:ascii="Times New Roman" w:hAnsi="Times New Roman" w:cs="Times New Roman"/>
                 <w:sz w:val="28"/>
@@ -74,16 +75,17 @@
                 <w:sz w:val="28"/>
                 <w:szCs w:val="28"/>
               </w:rPr>
-              <w:t xml:space="preserve">Use Case </w:t>
+              <w:t>Use Case</w:t>
             </w:r>
           </w:p>
         </w:tc>
         <w:tc>
           <w:tcPr>
-            <w:tcW w:w="4675" w:type="dxa"/>
+            <w:tcW w:w="6661" w:type="dxa"/>
           </w:tcPr>
           <w:p>
             <w:pPr>
+              <w:jc w:val="center"/>
               <w:rPr>
                 <w:rFonts w:ascii="Times New Roman" w:hAnsi="Times New Roman" w:cs="Times New Roman"/>
                 <w:sz w:val="28"/>
@@ -112,10 +114,11 @@
       <w:tr>
         <w:tc>
           <w:tcPr>
-            <w:tcW w:w="4675" w:type="dxa"/>
+            <w:tcW w:w="2689" w:type="dxa"/>
           </w:tcPr>
           <w:p>
             <w:pPr>
+              <w:jc w:val="center"/>
               <w:rPr>
                 <w:rFonts w:ascii="Times New Roman" w:hAnsi="Times New Roman" w:cs="Times New Roman"/>
                 <w:sz w:val="28"/>
@@ -134,10 +137,11 @@
         </w:tc>
         <w:tc>
           <w:tcPr>
-            <w:tcW w:w="4675" w:type="dxa"/>
+            <w:tcW w:w="6661" w:type="dxa"/>
           </w:tcPr>
           <w:p>
             <w:pPr>
+              <w:jc w:val="center"/>
               <w:rPr>
                 <w:rFonts w:ascii="Times New Roman" w:hAnsi="Times New Roman" w:cs="Times New Roman"/>
                 <w:sz w:val="28"/>
@@ -150,7 +154,7 @@
                 <w:sz w:val="28"/>
                 <w:szCs w:val="28"/>
               </w:rPr>
-              <w:t>User</w:t>
+              <w:t>Player</w:t>
             </w:r>
           </w:p>
         </w:tc>
@@ -158,10 +162,11 @@
       <w:tr>
         <w:tc>
           <w:tcPr>
-            <w:tcW w:w="4675" w:type="dxa"/>
+            <w:tcW w:w="2689" w:type="dxa"/>
           </w:tcPr>
           <w:p>
             <w:pPr>
+              <w:jc w:val="center"/>
               <w:rPr>
                 <w:rFonts w:ascii="Times New Roman" w:hAnsi="Times New Roman" w:cs="Times New Roman"/>
                 <w:sz w:val="28"/>
@@ -174,16 +179,22 @@
                 <w:sz w:val="28"/>
                 <w:szCs w:val="28"/>
               </w:rPr>
-              <w:t>Secondary Actor</w:t>
+              <w:t>Stakeholder &amp; Interest</w:t>
             </w:r>
           </w:p>
         </w:tc>
         <w:tc>
           <w:tcPr>
-            <w:tcW w:w="4675" w:type="dxa"/>
+            <w:tcW w:w="6661" w:type="dxa"/>
           </w:tcPr>
           <w:p>
             <w:pPr>
+              <w:pStyle w:val="ListParagraph"/>
+              <w:numPr>
+                <w:ilvl w:val="0"/>
+                <w:numId w:val="12"/>
+              </w:numPr>
+              <w:jc w:val="center"/>
               <w:rPr>
                 <w:rFonts w:ascii="Times New Roman" w:hAnsi="Times New Roman" w:cs="Times New Roman"/>
                 <w:sz w:val="28"/>
@@ -196,7 +207,7 @@
                 <w:sz w:val="28"/>
                 <w:szCs w:val="28"/>
               </w:rPr>
-              <w:t>None</w:t>
+              <w:t>Player- Selecting the robots and the directions for them to move.</w:t>
             </w:r>
           </w:p>
         </w:tc>
@@ -204,10 +215,11 @@
       <w:tr>
         <w:tc>
           <w:tcPr>
-            <w:tcW w:w="4675" w:type="dxa"/>
+            <w:tcW w:w="2689" w:type="dxa"/>
           </w:tcPr>
           <w:p>
             <w:pPr>
+              <w:jc w:val="center"/>
               <w:rPr>
                 <w:rFonts w:ascii="Times New Roman" w:hAnsi="Times New Roman" w:cs="Times New Roman"/>
                 <w:sz w:val="28"/>
@@ -220,16 +232,19 @@
                 <w:sz w:val="28"/>
                 <w:szCs w:val="28"/>
               </w:rPr>
-              <w:t>Stakeholder &amp; Interest</w:t>
+              <w:t>Pre-conditions</w:t>
             </w:r>
           </w:p>
         </w:tc>
         <w:tc>
           <w:tcPr>
-            <w:tcW w:w="4675" w:type="dxa"/>
+            <w:tcW w:w="6661" w:type="dxa"/>
           </w:tcPr>
           <w:p>
             <w:pPr>
+              <w:pStyle w:val="ListParagraph"/>
+              <w:ind w:left="0"/>
+              <w:jc w:val="center"/>
               <w:rPr>
                 <w:rFonts w:ascii="Times New Roman" w:hAnsi="Times New Roman" w:cs="Times New Roman"/>
                 <w:sz w:val="28"/>
@@ -242,23 +257,7 @@
                 <w:sz w:val="28"/>
                 <w:szCs w:val="28"/>
               </w:rPr>
-              <w:t>Player-</w:t>
-            </w:r>
-            <w:r>
-              <w:rPr>
-                <w:rFonts w:ascii="Times New Roman" w:hAnsi="Times New Roman" w:cs="Times New Roman"/>
-                <w:sz w:val="28"/>
-                <w:szCs w:val="28"/>
-              </w:rPr>
-              <w:t xml:space="preserve"> Selecting the </w:t>
-            </w:r>
-            <w:r>
-              <w:rPr>
-                <w:rFonts w:ascii="Times New Roman" w:hAnsi="Times New Roman" w:cs="Times New Roman"/>
-                <w:sz w:val="28"/>
-                <w:szCs w:val="28"/>
-              </w:rPr>
-              <w:t>robots and the directions.</w:t>
+              <w:t>The player has placed the smallest bid among all the players.</w:t>
             </w:r>
           </w:p>
         </w:tc>
@@ -266,10 +265,11 @@
       <w:tr>
         <w:tc>
           <w:tcPr>
-            <w:tcW w:w="4675" w:type="dxa"/>
+            <w:tcW w:w="2689" w:type="dxa"/>
           </w:tcPr>
           <w:p>
             <w:pPr>
+              <w:jc w:val="center"/>
               <w:rPr>
                 <w:rFonts w:ascii="Times New Roman" w:hAnsi="Times New Roman" w:cs="Times New Roman"/>
                 <w:sz w:val="28"/>
@@ -282,16 +282,17 @@
                 <w:sz w:val="28"/>
                 <w:szCs w:val="28"/>
               </w:rPr>
-              <w:t>Pre-conditions</w:t>
+              <w:t>Post-conditions</w:t>
             </w:r>
           </w:p>
         </w:tc>
         <w:tc>
           <w:tcPr>
-            <w:tcW w:w="4675" w:type="dxa"/>
+            <w:tcW w:w="6661" w:type="dxa"/>
           </w:tcPr>
           <w:p>
             <w:pPr>
+              <w:jc w:val="center"/>
               <w:rPr>
                 <w:rFonts w:ascii="Times New Roman" w:hAnsi="Times New Roman" w:cs="Times New Roman"/>
                 <w:sz w:val="28"/>
@@ -304,7 +305,7 @@
                 <w:sz w:val="28"/>
                 <w:szCs w:val="28"/>
               </w:rPr>
-              <w:t>The player has placed the smallest bid among all the players.</w:t>
+              <w:t>The player moves the robot to its desired destination (marked region).</w:t>
             </w:r>
           </w:p>
         </w:tc>
@@ -312,10 +313,11 @@
       <w:tr>
         <w:tc>
           <w:tcPr>
-            <w:tcW w:w="4675" w:type="dxa"/>
+            <w:tcW w:w="2689" w:type="dxa"/>
           </w:tcPr>
           <w:p>
             <w:pPr>
+              <w:jc w:val="center"/>
               <w:rPr>
                 <w:rFonts w:ascii="Times New Roman" w:hAnsi="Times New Roman" w:cs="Times New Roman"/>
                 <w:sz w:val="28"/>
@@ -328,59 +330,13 @@
                 <w:sz w:val="28"/>
                 <w:szCs w:val="28"/>
               </w:rPr>
-              <w:t>Post-conditions</w:t>
+              <w:t>Main Flows</w:t>
             </w:r>
           </w:p>
         </w:tc>
         <w:tc>
           <w:tcPr>
-            <w:tcW w:w="4675" w:type="dxa"/>
-          </w:tcPr>
-          <w:p>
-            <w:pPr>
-              <w:rPr>
-                <w:rFonts w:ascii="Times New Roman" w:hAnsi="Times New Roman" w:cs="Times New Roman"/>
-                <w:sz w:val="28"/>
-                <w:szCs w:val="28"/>
-              </w:rPr>
-            </w:pPr>
-            <w:r>
-              <w:rPr>
-                <w:rFonts w:ascii="Times New Roman" w:hAnsi="Times New Roman" w:cs="Times New Roman"/>
-                <w:sz w:val="28"/>
-                <w:szCs w:val="28"/>
-              </w:rPr>
-              <w:t>The player moves the robot to its desired destination (marked region).</w:t>
-            </w:r>
-          </w:p>
-        </w:tc>
-      </w:tr>
-      <w:tr>
-        <w:tc>
-          <w:tcPr>
-            <w:tcW w:w="4675" w:type="dxa"/>
-          </w:tcPr>
-          <w:p>
-            <w:pPr>
-              <w:rPr>
-                <w:rFonts w:ascii="Times New Roman" w:hAnsi="Times New Roman" w:cs="Times New Roman"/>
-                <w:sz w:val="28"/>
-                <w:szCs w:val="28"/>
-              </w:rPr>
-            </w:pPr>
-            <w:r>
-              <w:rPr>
-                <w:rFonts w:ascii="Times New Roman" w:hAnsi="Times New Roman" w:cs="Times New Roman"/>
-                <w:sz w:val="28"/>
-                <w:szCs w:val="28"/>
-              </w:rPr>
-              <w:t>Main Flows</w:t>
-            </w:r>
-          </w:p>
-        </w:tc>
-        <w:tc>
-          <w:tcPr>
-            <w:tcW w:w="4675" w:type="dxa"/>
+            <w:tcW w:w="6661" w:type="dxa"/>
           </w:tcPr>
           <w:p>
             <w:pPr>
@@ -401,7 +357,23 @@
                 <w:sz w:val="28"/>
                 <w:szCs w:val="28"/>
               </w:rPr>
-              <w:t>The system provides an opportunity to the user to select a robot to move.</w:t>
+              <w:t xml:space="preserve">The system provides an opportunity </w:t>
+            </w:r>
+            <w:r>
+              <w:rPr>
+                <w:rFonts w:ascii="Times New Roman" w:hAnsi="Times New Roman" w:cs="Times New Roman"/>
+                <w:sz w:val="28"/>
+                <w:szCs w:val="28"/>
+              </w:rPr>
+              <w:t>for</w:t>
+            </w:r>
+            <w:r>
+              <w:rPr>
+                <w:rFonts w:ascii="Times New Roman" w:hAnsi="Times New Roman" w:cs="Times New Roman"/>
+                <w:sz w:val="28"/>
+                <w:szCs w:val="28"/>
+              </w:rPr>
+              <w:t xml:space="preserve"> the user to select a robot to move.</w:t>
             </w:r>
           </w:p>
           <w:p>
@@ -431,24 +403,6 @@
                 <w:sz w:val="28"/>
                 <w:szCs w:val="28"/>
               </w:rPr>
-              <w:t xml:space="preserve"> (</w:t>
-            </w:r>
-            <w:r>
-              <w:rPr>
-                <w:rFonts w:ascii="Times New Roman" w:hAnsi="Times New Roman" w:cs="Times New Roman"/>
-                <w:i/>
-                <w:iCs/>
-                <w:sz w:val="28"/>
-                <w:szCs w:val="28"/>
-              </w:rPr>
-              <w:t>Alternative Scenario: User fails to select a robot)</w:t>
-            </w:r>
-            <w:r>
-              <w:rPr>
-                <w:rFonts w:ascii="Times New Roman" w:hAnsi="Times New Roman" w:cs="Times New Roman"/>
-                <w:sz w:val="28"/>
-                <w:szCs w:val="28"/>
-              </w:rPr>
               <w:t>.</w:t>
             </w:r>
           </w:p>
@@ -487,7 +441,39 @@
                 <w:sz w:val="28"/>
                 <w:szCs w:val="28"/>
               </w:rPr>
-              <w:t xml:space="preserve"> where the robot will move.</w:t>
+              <w:t xml:space="preserve"> </w:t>
+            </w:r>
+            <w:r>
+              <w:rPr>
+                <w:rFonts w:ascii="Times New Roman" w:hAnsi="Times New Roman" w:cs="Times New Roman"/>
+                <w:sz w:val="28"/>
+                <w:szCs w:val="28"/>
+              </w:rPr>
+              <w:t>for</w:t>
+            </w:r>
+            <w:r>
+              <w:rPr>
+                <w:rFonts w:ascii="Times New Roman" w:hAnsi="Times New Roman" w:cs="Times New Roman"/>
+                <w:sz w:val="28"/>
+                <w:szCs w:val="28"/>
+              </w:rPr>
+              <w:t xml:space="preserve"> the robot </w:t>
+            </w:r>
+            <w:r>
+              <w:rPr>
+                <w:rFonts w:ascii="Times New Roman" w:hAnsi="Times New Roman" w:cs="Times New Roman"/>
+                <w:sz w:val="28"/>
+                <w:szCs w:val="28"/>
+              </w:rPr>
+              <w:t xml:space="preserve">to </w:t>
+            </w:r>
+            <w:r>
+              <w:rPr>
+                <w:rFonts w:ascii="Times New Roman" w:hAnsi="Times New Roman" w:cs="Times New Roman"/>
+                <w:sz w:val="28"/>
+                <w:szCs w:val="28"/>
+              </w:rPr>
+              <w:t>move.</w:t>
             </w:r>
           </w:p>
           <w:p>
@@ -525,23 +511,23 @@
                 <w:sz w:val="28"/>
                 <w:szCs w:val="28"/>
               </w:rPr>
-              <w:t xml:space="preserve"> where he</w:t>
-            </w:r>
-            <w:r>
-              <w:rPr>
-                <w:rFonts w:ascii="Times New Roman" w:hAnsi="Times New Roman" w:cs="Times New Roman"/>
-                <w:sz w:val="28"/>
-                <w:szCs w:val="28"/>
-              </w:rPr>
-              <w:t>/she</w:t>
-            </w:r>
-            <w:r>
-              <w:rPr>
-                <w:rFonts w:ascii="Times New Roman" w:hAnsi="Times New Roman" w:cs="Times New Roman"/>
-                <w:sz w:val="28"/>
-                <w:szCs w:val="28"/>
-              </w:rPr>
-              <w:t xml:space="preserve"> wants the robot to move.</w:t>
+              <w:t xml:space="preserve"> where </w:t>
+            </w:r>
+            <w:r>
+              <w:rPr>
+                <w:rFonts w:ascii="Times New Roman" w:hAnsi="Times New Roman" w:cs="Times New Roman"/>
+                <w:sz w:val="28"/>
+                <w:szCs w:val="28"/>
+              </w:rPr>
+              <w:t>they</w:t>
+            </w:r>
+            <w:r>
+              <w:rPr>
+                <w:rFonts w:ascii="Times New Roman" w:hAnsi="Times New Roman" w:cs="Times New Roman"/>
+                <w:sz w:val="28"/>
+                <w:szCs w:val="28"/>
+              </w:rPr>
+              <w:t xml:space="preserve"> want the robot to move.</w:t>
             </w:r>
           </w:p>
           <w:p>
@@ -563,17 +549,31 @@
                 <w:sz w:val="28"/>
                 <w:szCs w:val="28"/>
               </w:rPr>
-              <w:t>The system checks if it’s a valid move (</w:t>
-            </w:r>
-            <w:r>
-              <w:rPr>
-                <w:rFonts w:ascii="Times New Roman" w:hAnsi="Times New Roman" w:cs="Times New Roman"/>
-                <w:i/>
-                <w:iCs/>
-                <w:sz w:val="28"/>
-                <w:szCs w:val="28"/>
-              </w:rPr>
-              <w:t>Alternative Scenario: The move isn’t valid).</w:t>
+              <w:t xml:space="preserve">The system checks if it’s a valid move </w:t>
+            </w:r>
+            <w:r>
+              <w:rPr>
+                <w:rFonts w:ascii="Times New Roman" w:hAnsi="Times New Roman" w:cs="Times New Roman"/>
+                <w:sz w:val="28"/>
+                <w:szCs w:val="28"/>
+              </w:rPr>
+              <w:t xml:space="preserve">[Alt </w:t>
+            </w:r>
+            <w:r>
+              <w:rPr>
+                <w:rFonts w:ascii="Times New Roman" w:hAnsi="Times New Roman" w:cs="Times New Roman"/>
+                <w:sz w:val="28"/>
+                <w:szCs w:val="28"/>
+              </w:rPr>
+              <w:t>1</w:t>
+            </w:r>
+            <w:r>
+              <w:rPr>
+                <w:rFonts w:ascii="Times New Roman" w:hAnsi="Times New Roman" w:cs="Times New Roman"/>
+                <w:sz w:val="28"/>
+                <w:szCs w:val="28"/>
+              </w:rPr>
+              <w:t>: The move isn’t valid]</w:t>
             </w:r>
           </w:p>
           <w:p>
@@ -595,23 +595,15 @@
                 <w:sz w:val="28"/>
                 <w:szCs w:val="28"/>
               </w:rPr>
-              <w:t xml:space="preserve">The system </w:t>
-            </w:r>
-            <w:r>
-              <w:rPr>
-                <w:rFonts w:ascii="Times New Roman" w:hAnsi="Times New Roman" w:cs="Times New Roman"/>
-                <w:sz w:val="28"/>
-                <w:szCs w:val="28"/>
-              </w:rPr>
-              <w:t xml:space="preserve">confirms the validity of the move and </w:t>
-            </w:r>
-            <w:r>
-              <w:rPr>
-                <w:rFonts w:ascii="Times New Roman" w:hAnsi="Times New Roman" w:cs="Times New Roman"/>
-                <w:sz w:val="28"/>
-                <w:szCs w:val="28"/>
-              </w:rPr>
-              <w:t>changes the place of the robot to the selected square.</w:t>
+              <w:t xml:space="preserve">The system confirms the validity of the move </w:t>
+            </w:r>
+            <w:r>
+              <w:rPr>
+                <w:rFonts w:ascii="Times New Roman" w:hAnsi="Times New Roman" w:cs="Times New Roman"/>
+                <w:sz w:val="28"/>
+                <w:szCs w:val="28"/>
+              </w:rPr>
+              <w:t>and moves the robot in the chosen direction.</w:t>
             </w:r>
           </w:p>
           <w:p>
@@ -633,33 +625,31 @@
                 <w:sz w:val="28"/>
                 <w:szCs w:val="28"/>
               </w:rPr>
-              <w:t>The system increments the number of moves by the user</w:t>
-            </w:r>
-            <w:r>
-              <w:rPr>
-                <w:rFonts w:ascii="Times New Roman" w:hAnsi="Times New Roman" w:cs="Times New Roman"/>
-                <w:sz w:val="28"/>
-                <w:szCs w:val="28"/>
-              </w:rPr>
-              <w:t xml:space="preserve"> (</w:t>
-            </w:r>
-            <w:r>
-              <w:rPr>
-                <w:rFonts w:ascii="Times New Roman" w:hAnsi="Times New Roman" w:cs="Times New Roman"/>
-                <w:i/>
-                <w:iCs/>
-                <w:sz w:val="28"/>
-                <w:szCs w:val="28"/>
-              </w:rPr>
-              <w:t>Alternative Scenario: The number of moves exceeds the bid stated)</w:t>
-            </w:r>
-            <w:r>
-              <w:rPr>
-                <w:rFonts w:ascii="Times New Roman" w:hAnsi="Times New Roman" w:cs="Times New Roman"/>
-                <w:sz w:val="28"/>
-                <w:szCs w:val="28"/>
-              </w:rPr>
-              <w:t xml:space="preserve">. </w:t>
+              <w:t xml:space="preserve">The system increments the number of moves by the user </w:t>
+            </w:r>
+            <w:r>
+              <w:rPr>
+                <w:rFonts w:ascii="Times New Roman" w:hAnsi="Times New Roman" w:cs="Times New Roman"/>
+                <w:sz w:val="28"/>
+                <w:szCs w:val="28"/>
+              </w:rPr>
+              <w:t xml:space="preserve">[Alt </w:t>
+            </w:r>
+            <w:r>
+              <w:rPr>
+                <w:rFonts w:ascii="Times New Roman" w:hAnsi="Times New Roman" w:cs="Times New Roman"/>
+                <w:sz w:val="28"/>
+                <w:szCs w:val="28"/>
+              </w:rPr>
+              <w:t>2</w:t>
+            </w:r>
+            <w:r>
+              <w:rPr>
+                <w:rFonts w:ascii="Times New Roman" w:hAnsi="Times New Roman" w:cs="Times New Roman"/>
+                <w:sz w:val="28"/>
+                <w:szCs w:val="28"/>
+              </w:rPr>
+              <w:t>: The number of moves exceeds the bid stated]</w:t>
             </w:r>
           </w:p>
           <w:p>
@@ -681,26 +671,45 @@
                 <w:sz w:val="28"/>
                 <w:szCs w:val="28"/>
               </w:rPr>
-              <w:t xml:space="preserve">The </w:t>
-            </w:r>
-            <w:r>
-              <w:rPr>
-                <w:rFonts w:ascii="Times New Roman" w:hAnsi="Times New Roman" w:cs="Times New Roman"/>
-                <w:sz w:val="28"/>
-                <w:szCs w:val="28"/>
-              </w:rPr>
-              <w:t xml:space="preserve">system allows the use case to repeat until the specific robot moves to the specific region. </w:t>
-            </w:r>
+              <w:t xml:space="preserve">The system provides the user with the opportunity to make further moves. [Alt </w:t>
+            </w:r>
+            <w:r>
+              <w:rPr>
+                <w:rFonts w:ascii="Times New Roman" w:hAnsi="Times New Roman" w:cs="Times New Roman"/>
+                <w:sz w:val="28"/>
+                <w:szCs w:val="28"/>
+              </w:rPr>
+              <w:t>3</w:t>
+            </w:r>
+            <w:r>
+              <w:rPr>
+                <w:rFonts w:ascii="Times New Roman" w:hAnsi="Times New Roman" w:cs="Times New Roman"/>
+                <w:sz w:val="28"/>
+                <w:szCs w:val="28"/>
+              </w:rPr>
+              <w:t>: The user chooses to make another move] or exit the use case [Use Case Ends].</w:t>
+            </w:r>
+          </w:p>
+          <w:p>
+            <w:pPr>
+              <w:pStyle w:val="ListParagraph"/>
+              <w:rPr>
+                <w:rFonts w:ascii="Times New Roman" w:hAnsi="Times New Roman" w:cs="Times New Roman"/>
+                <w:sz w:val="28"/>
+                <w:szCs w:val="28"/>
+              </w:rPr>
+            </w:pPr>
           </w:p>
         </w:tc>
       </w:tr>
       <w:tr>
         <w:tc>
           <w:tcPr>
-            <w:tcW w:w="4675" w:type="dxa"/>
+            <w:tcW w:w="2689" w:type="dxa"/>
           </w:tcPr>
           <w:p>
             <w:pPr>
+              <w:jc w:val="center"/>
               <w:rPr>
                 <w:rFonts w:ascii="Times New Roman" w:hAnsi="Times New Roman" w:cs="Times New Roman"/>
                 <w:sz w:val="28"/>
@@ -713,22 +722,16 @@
                 <w:sz w:val="28"/>
                 <w:szCs w:val="28"/>
               </w:rPr>
-              <w:lastRenderedPageBreak/>
               <w:t>Alternative Flows</w:t>
             </w:r>
           </w:p>
         </w:tc>
         <w:tc>
           <w:tcPr>
-            <w:tcW w:w="4675" w:type="dxa"/>
+            <w:tcW w:w="6661" w:type="dxa"/>
           </w:tcPr>
           <w:p>
             <w:pPr>
-              <w:pStyle w:val="ListParagraph"/>
-              <w:numPr>
-                <w:ilvl w:val="0"/>
-                <w:numId w:val="3"/>
-              </w:numPr>
               <w:rPr>
                 <w:rFonts w:ascii="Times New Roman" w:hAnsi="Times New Roman" w:cs="Times New Roman"/>
                 <w:sz w:val="28"/>
@@ -741,7 +744,31 @@
                 <w:sz w:val="28"/>
                 <w:szCs w:val="28"/>
               </w:rPr>
-              <w:t>The user fails to select the robot, instead selects something else.</w:t>
+              <w:t xml:space="preserve">Alt 1: </w:t>
+            </w:r>
+            <w:r>
+              <w:rPr>
+                <w:rFonts w:ascii="Times New Roman" w:hAnsi="Times New Roman" w:cs="Times New Roman"/>
+                <w:sz w:val="28"/>
+                <w:szCs w:val="28"/>
+              </w:rPr>
+              <w:t xml:space="preserve">The move is not </w:t>
+            </w:r>
+            <w:r>
+              <w:rPr>
+                <w:rFonts w:ascii="Times New Roman" w:hAnsi="Times New Roman" w:cs="Times New Roman"/>
+                <w:sz w:val="28"/>
+                <w:szCs w:val="28"/>
+              </w:rPr>
+              <w:t>v</w:t>
+            </w:r>
+            <w:r>
+              <w:rPr>
+                <w:rFonts w:ascii="Times New Roman" w:hAnsi="Times New Roman" w:cs="Times New Roman"/>
+                <w:sz w:val="28"/>
+                <w:szCs w:val="28"/>
+              </w:rPr>
+              <w:t>alid.</w:t>
             </w:r>
           </w:p>
           <w:p>
@@ -749,7 +776,7 @@
               <w:pStyle w:val="ListParagraph"/>
               <w:numPr>
                 <w:ilvl w:val="0"/>
-                <w:numId w:val="10"/>
+                <w:numId w:val="14"/>
               </w:numPr>
               <w:rPr>
                 <w:rFonts w:ascii="Times New Roman" w:hAnsi="Times New Roman" w:cs="Times New Roman"/>
@@ -763,23 +790,106 @@
                 <w:sz w:val="28"/>
                 <w:szCs w:val="28"/>
               </w:rPr>
-              <w:t xml:space="preserve">The system informs the user the selection is illegal and </w:t>
-            </w:r>
-            <w:r>
-              <w:rPr>
-                <w:rFonts w:ascii="Times New Roman" w:hAnsi="Times New Roman" w:cs="Times New Roman"/>
-                <w:sz w:val="28"/>
-                <w:szCs w:val="28"/>
-              </w:rPr>
-              <w:t xml:space="preserve">requests </w:t>
-            </w:r>
-            <w:r>
-              <w:rPr>
-                <w:rFonts w:ascii="Times New Roman" w:hAnsi="Times New Roman" w:cs="Times New Roman"/>
-                <w:sz w:val="28"/>
-                <w:szCs w:val="28"/>
-              </w:rPr>
-              <w:t>to select again.</w:t>
+              <w:t xml:space="preserve">The system informs the user that the </w:t>
+            </w:r>
+            <w:r>
+              <w:rPr>
+                <w:rFonts w:ascii="Times New Roman" w:hAnsi="Times New Roman" w:cs="Times New Roman"/>
+                <w:sz w:val="28"/>
+                <w:szCs w:val="28"/>
+              </w:rPr>
+              <w:t>chosen</w:t>
+            </w:r>
+            <w:r>
+              <w:rPr>
+                <w:rFonts w:ascii="Times New Roman" w:hAnsi="Times New Roman" w:cs="Times New Roman"/>
+                <w:sz w:val="28"/>
+                <w:szCs w:val="28"/>
+              </w:rPr>
+              <w:t xml:space="preserve"> move isn’t valid and </w:t>
+            </w:r>
+            <w:r>
+              <w:rPr>
+                <w:rFonts w:ascii="Times New Roman" w:hAnsi="Times New Roman" w:cs="Times New Roman"/>
+                <w:sz w:val="28"/>
+                <w:szCs w:val="28"/>
+              </w:rPr>
+              <w:t>instructs</w:t>
+            </w:r>
+            <w:r>
+              <w:rPr>
+                <w:rFonts w:ascii="Times New Roman" w:hAnsi="Times New Roman" w:cs="Times New Roman"/>
+                <w:sz w:val="28"/>
+                <w:szCs w:val="28"/>
+              </w:rPr>
+              <w:t xml:space="preserve"> </w:t>
+            </w:r>
+            <w:r>
+              <w:rPr>
+                <w:rFonts w:ascii="Times New Roman" w:hAnsi="Times New Roman" w:cs="Times New Roman"/>
+                <w:sz w:val="28"/>
+                <w:szCs w:val="28"/>
+              </w:rPr>
+              <w:t xml:space="preserve">the user </w:t>
+            </w:r>
+            <w:r>
+              <w:rPr>
+                <w:rFonts w:ascii="Times New Roman" w:hAnsi="Times New Roman" w:cs="Times New Roman"/>
+                <w:sz w:val="28"/>
+                <w:szCs w:val="28"/>
+              </w:rPr>
+              <w:t>to select another square.</w:t>
+            </w:r>
+          </w:p>
+          <w:p>
+            <w:pPr>
+              <w:pStyle w:val="ListParagraph"/>
+              <w:rPr>
+                <w:rFonts w:ascii="Times New Roman" w:hAnsi="Times New Roman" w:cs="Times New Roman"/>
+                <w:sz w:val="28"/>
+                <w:szCs w:val="28"/>
+              </w:rPr>
+            </w:pPr>
+          </w:p>
+          <w:p>
+            <w:pPr>
+              <w:rPr>
+                <w:rFonts w:ascii="Times New Roman" w:hAnsi="Times New Roman" w:cs="Times New Roman"/>
+                <w:sz w:val="28"/>
+                <w:szCs w:val="28"/>
+              </w:rPr>
+            </w:pPr>
+            <w:r>
+              <w:rPr>
+                <w:rFonts w:ascii="Times New Roman" w:hAnsi="Times New Roman" w:cs="Times New Roman"/>
+                <w:sz w:val="28"/>
+                <w:szCs w:val="28"/>
+              </w:rPr>
+              <w:t xml:space="preserve">Alt 2: </w:t>
+            </w:r>
+            <w:r>
+              <w:rPr>
+                <w:rFonts w:ascii="Times New Roman" w:hAnsi="Times New Roman" w:cs="Times New Roman"/>
+                <w:sz w:val="28"/>
+                <w:szCs w:val="28"/>
+              </w:rPr>
+              <w:t>The user has</w:t>
+            </w:r>
+            <w:r>
+              <w:rPr>
+                <w:rFonts w:ascii="Times New Roman" w:hAnsi="Times New Roman" w:cs="Times New Roman"/>
+                <w:sz w:val="28"/>
+                <w:szCs w:val="28"/>
+              </w:rPr>
+              <w:t xml:space="preserve"> made</w:t>
+            </w:r>
+            <w:r>
+              <w:rPr>
+                <w:rFonts w:ascii="Times New Roman" w:hAnsi="Times New Roman" w:cs="Times New Roman"/>
+                <w:sz w:val="28"/>
+                <w:szCs w:val="28"/>
+              </w:rPr>
+              <w:t xml:space="preserve"> more moves than the stated bid.</w:t>
             </w:r>
           </w:p>
           <w:p>
@@ -787,7 +897,7 @@
               <w:pStyle w:val="ListParagraph"/>
               <w:numPr>
                 <w:ilvl w:val="0"/>
-                <w:numId w:val="3"/>
+                <w:numId w:val="15"/>
               </w:numPr>
               <w:rPr>
                 <w:rFonts w:ascii="Times New Roman" w:hAnsi="Times New Roman" w:cs="Times New Roman"/>
@@ -801,9 +911,166 @@
                 <w:sz w:val="28"/>
                 <w:szCs w:val="28"/>
               </w:rPr>
-              <w:t xml:space="preserve">The move is not Valid. </w:t>
+              <w:t xml:space="preserve">The system informs the user that </w:t>
+            </w:r>
+            <w:r>
+              <w:rPr>
+                <w:rFonts w:ascii="Times New Roman" w:hAnsi="Times New Roman" w:cs="Times New Roman"/>
+                <w:sz w:val="28"/>
+                <w:szCs w:val="28"/>
+              </w:rPr>
+              <w:t>they</w:t>
+            </w:r>
+            <w:r>
+              <w:rPr>
+                <w:rFonts w:ascii="Times New Roman" w:hAnsi="Times New Roman" w:cs="Times New Roman"/>
+                <w:sz w:val="28"/>
+                <w:szCs w:val="28"/>
+              </w:rPr>
+              <w:t xml:space="preserve"> ha</w:t>
+            </w:r>
+            <w:r>
+              <w:rPr>
+                <w:rFonts w:ascii="Times New Roman" w:hAnsi="Times New Roman" w:cs="Times New Roman"/>
+                <w:sz w:val="28"/>
+                <w:szCs w:val="28"/>
+              </w:rPr>
+              <w:t>ve</w:t>
+            </w:r>
+            <w:r>
+              <w:rPr>
+                <w:rFonts w:ascii="Times New Roman" w:hAnsi="Times New Roman" w:cs="Times New Roman"/>
+                <w:sz w:val="28"/>
+                <w:szCs w:val="28"/>
+              </w:rPr>
+              <w:t xml:space="preserve"> exceeded the stated bid</w:t>
             </w:r>
           </w:p>
+          <w:p>
+            <w:pPr>
+              <w:pStyle w:val="ListParagraph"/>
+              <w:numPr>
+                <w:ilvl w:val="0"/>
+                <w:numId w:val="15"/>
+              </w:numPr>
+              <w:rPr>
+                <w:rFonts w:ascii="Times New Roman" w:hAnsi="Times New Roman" w:cs="Times New Roman"/>
+                <w:sz w:val="28"/>
+                <w:szCs w:val="28"/>
+              </w:rPr>
+            </w:pPr>
+            <w:r>
+              <w:rPr>
+                <w:rFonts w:ascii="Times New Roman" w:hAnsi="Times New Roman" w:cs="Times New Roman"/>
+                <w:sz w:val="28"/>
+                <w:szCs w:val="28"/>
+              </w:rPr>
+              <w:t>The system chooses the user with the next lowest bid</w:t>
+            </w:r>
+          </w:p>
+          <w:p>
+            <w:pPr>
+              <w:pStyle w:val="ListParagraph"/>
+              <w:numPr>
+                <w:ilvl w:val="0"/>
+                <w:numId w:val="15"/>
+              </w:numPr>
+              <w:rPr>
+                <w:rFonts w:ascii="Times New Roman" w:hAnsi="Times New Roman" w:cs="Times New Roman"/>
+                <w:sz w:val="28"/>
+                <w:szCs w:val="28"/>
+              </w:rPr>
+            </w:pPr>
+            <w:r>
+              <w:rPr>
+                <w:rFonts w:ascii="Times New Roman" w:hAnsi="Times New Roman" w:cs="Times New Roman"/>
+                <w:sz w:val="28"/>
+                <w:szCs w:val="28"/>
+              </w:rPr>
+              <w:lastRenderedPageBreak/>
+              <w:t>Flow resumes at main flow 1</w:t>
+            </w:r>
+          </w:p>
+          <w:p>
+            <w:pPr>
+              <w:pStyle w:val="ListParagraph"/>
+              <w:rPr>
+                <w:rFonts w:ascii="Times New Roman" w:hAnsi="Times New Roman" w:cs="Times New Roman"/>
+                <w:sz w:val="28"/>
+                <w:szCs w:val="28"/>
+              </w:rPr>
+            </w:pPr>
+          </w:p>
+          <w:p>
+            <w:pPr>
+              <w:rPr>
+                <w:rFonts w:ascii="Times New Roman" w:hAnsi="Times New Roman" w:cs="Times New Roman"/>
+                <w:sz w:val="28"/>
+                <w:szCs w:val="28"/>
+              </w:rPr>
+            </w:pPr>
+            <w:r>
+              <w:rPr>
+                <w:rFonts w:ascii="Times New Roman" w:hAnsi="Times New Roman" w:cs="Times New Roman"/>
+                <w:sz w:val="28"/>
+                <w:szCs w:val="28"/>
+              </w:rPr>
+              <w:t>Alt 3: The user chooses to make another move.</w:t>
+            </w:r>
+          </w:p>
+          <w:p>
+            <w:pPr>
+              <w:pStyle w:val="ListParagraph"/>
+              <w:numPr>
+                <w:ilvl w:val="0"/>
+                <w:numId w:val="16"/>
+              </w:numPr>
+              <w:rPr>
+                <w:rFonts w:ascii="Times New Roman" w:hAnsi="Times New Roman" w:cs="Times New Roman"/>
+                <w:sz w:val="28"/>
+                <w:szCs w:val="28"/>
+              </w:rPr>
+            </w:pPr>
+            <w:r>
+              <w:rPr>
+                <w:rFonts w:ascii="Times New Roman" w:hAnsi="Times New Roman" w:cs="Times New Roman"/>
+                <w:sz w:val="28"/>
+                <w:szCs w:val="28"/>
+              </w:rPr>
+              <w:t>Flow resumes at main flow 1</w:t>
+            </w:r>
+          </w:p>
+        </w:tc>
+      </w:tr>
+      <w:tr>
+        <w:tc>
+          <w:tcPr>
+            <w:tcW w:w="2689" w:type="dxa"/>
+          </w:tcPr>
+          <w:p>
+            <w:pPr>
+              <w:jc w:val="center"/>
+              <w:rPr>
+                <w:rFonts w:ascii="Times New Roman" w:hAnsi="Times New Roman" w:cs="Times New Roman"/>
+                <w:sz w:val="28"/>
+                <w:szCs w:val="28"/>
+              </w:rPr>
+            </w:pPr>
+            <w:r>
+              <w:rPr>
+                <w:rFonts w:ascii="Times New Roman" w:hAnsi="Times New Roman" w:cs="Times New Roman"/>
+                <w:sz w:val="28"/>
+                <w:szCs w:val="28"/>
+              </w:rPr>
+              <w:lastRenderedPageBreak/>
+              <w:t>Exception</w:t>
+            </w:r>
+          </w:p>
+        </w:tc>
+        <w:tc>
+          <w:tcPr>
+            <w:tcW w:w="6661" w:type="dxa"/>
+          </w:tcPr>
           <w:p>
             <w:pPr>
               <w:pStyle w:val="ListParagraph"/>
@@ -819,45 +1086,95 @@
             </w:pPr>
             <w:r>
               <w:rPr>
-                <w:rFonts w:ascii="Times New Roman" w:hAnsi="Times New Roman" w:cs="Times New Roman"/>
-                <w:sz w:val="28"/>
-                <w:szCs w:val="28"/>
-              </w:rPr>
-              <w:t>The system informs the user that the provided move isn’t valid and req</w:t>
-            </w:r>
-            <w:bookmarkStart w:id="0" w:name="_GoBack"/>
-            <w:bookmarkEnd w:id="0"/>
-            <w:r>
-              <w:rPr>
-                <w:rFonts w:ascii="Times New Roman" w:hAnsi="Times New Roman" w:cs="Times New Roman"/>
-                <w:sz w:val="28"/>
-                <w:szCs w:val="28"/>
-              </w:rPr>
-              <w:t>uests to select another square.</w:t>
+                <w:sz w:val="28"/>
+                <w:szCs w:val="28"/>
+              </w:rPr>
+              <w:t>If the program is closed, the system asks the user if they want to save the game or quit. If the user decides to save the game, the system will save game progress and the use case ends. Otherwise, the use case ends without saving.</w:t>
             </w:r>
           </w:p>
+        </w:tc>
+      </w:tr>
+      <w:tr>
+        <w:tc>
+          <w:tcPr>
+            <w:tcW w:w="2689" w:type="dxa"/>
+          </w:tcPr>
           <w:p>
             <w:pPr>
-              <w:pStyle w:val="ListParagraph"/>
+              <w:jc w:val="center"/>
+              <w:rPr>
+                <w:rFonts w:ascii="Times New Roman" w:hAnsi="Times New Roman" w:cs="Times New Roman"/>
+                <w:sz w:val="28"/>
+                <w:szCs w:val="28"/>
+              </w:rPr>
+            </w:pPr>
+            <w:r>
+              <w:rPr>
+                <w:rFonts w:ascii="Times New Roman" w:hAnsi="Times New Roman" w:cs="Times New Roman"/>
+                <w:sz w:val="28"/>
+                <w:szCs w:val="28"/>
+              </w:rPr>
+              <w:t>Special Requirements</w:t>
+            </w:r>
+          </w:p>
+        </w:tc>
+        <w:tc>
+          <w:tcPr>
+            <w:tcW w:w="6661" w:type="dxa"/>
+          </w:tcPr>
+          <w:p>
+            <w:pPr>
+              <w:pStyle w:val="NormalWeb"/>
               <w:numPr>
                 <w:ilvl w:val="0"/>
-                <w:numId w:val="3"/>
+                <w:numId w:val="6"/>
               </w:numPr>
-              <w:rPr>
-                <w:rFonts w:ascii="Times New Roman" w:hAnsi="Times New Roman" w:cs="Times New Roman"/>
+              <w:shd w:val="clear" w:color="auto" w:fill="FFFFFF"/>
+              <w:rPr>
                 <w:sz w:val="28"/>
                 <w:szCs w:val="28"/>
               </w:rPr>
             </w:pPr>
             <w:r>
               <w:rPr>
-                <w:rFonts w:ascii="Times New Roman" w:hAnsi="Times New Roman" w:cs="Times New Roman"/>
-                <w:sz w:val="28"/>
-                <w:szCs w:val="28"/>
-              </w:rPr>
-              <w:t xml:space="preserve">The user has more moves than the stated bid. </w:t>
+                <w:sz w:val="28"/>
+                <w:szCs w:val="28"/>
+              </w:rPr>
+              <w:t>Ensuring that each player makes their move within a reasonable time limit</w:t>
             </w:r>
           </w:p>
+        </w:tc>
+        <w:bookmarkStart w:id="0" w:name="_GoBack"/>
+        <w:bookmarkEnd w:id="0"/>
+      </w:tr>
+      <w:tr>
+        <w:tc>
+          <w:tcPr>
+            <w:tcW w:w="2689" w:type="dxa"/>
+          </w:tcPr>
+          <w:p>
+            <w:pPr>
+              <w:jc w:val="center"/>
+              <w:rPr>
+                <w:rFonts w:ascii="Times New Roman" w:hAnsi="Times New Roman" w:cs="Times New Roman"/>
+                <w:sz w:val="28"/>
+                <w:szCs w:val="28"/>
+              </w:rPr>
+            </w:pPr>
+            <w:r>
+              <w:rPr>
+                <w:rFonts w:ascii="Times New Roman" w:hAnsi="Times New Roman" w:cs="Times New Roman"/>
+                <w:sz w:val="28"/>
+                <w:szCs w:val="28"/>
+              </w:rPr>
+              <w:t>Open Cases</w:t>
+            </w:r>
+          </w:p>
+        </w:tc>
+        <w:tc>
+          <w:tcPr>
+            <w:tcW w:w="6661" w:type="dxa"/>
+          </w:tcPr>
           <w:p>
             <w:pPr>
               <w:pStyle w:val="ListParagraph"/>
@@ -877,175 +1194,23 @@
                 <w:sz w:val="28"/>
                 <w:szCs w:val="28"/>
               </w:rPr>
-              <w:t xml:space="preserve">The system informs the user that he/she has exceeded the </w:t>
-            </w:r>
-            <w:r>
-              <w:rPr>
-                <w:rFonts w:ascii="Times New Roman" w:hAnsi="Times New Roman" w:cs="Times New Roman"/>
-                <w:sz w:val="28"/>
-                <w:szCs w:val="28"/>
-              </w:rPr>
-              <w:t xml:space="preserve">stated </w:t>
-            </w:r>
-            <w:r>
-              <w:rPr>
-                <w:rFonts w:ascii="Times New Roman" w:hAnsi="Times New Roman" w:cs="Times New Roman"/>
-                <w:sz w:val="28"/>
-                <w:szCs w:val="28"/>
-              </w:rPr>
-              <w:t xml:space="preserve">bid and isn’t allowed. </w:t>
-            </w:r>
-          </w:p>
-        </w:tc>
-      </w:tr>
-      <w:tr>
-        <w:tc>
-          <w:tcPr>
-            <w:tcW w:w="4675" w:type="dxa"/>
-          </w:tcPr>
-          <w:p>
-            <w:pPr>
-              <w:rPr>
-                <w:rFonts w:ascii="Times New Roman" w:hAnsi="Times New Roman" w:cs="Times New Roman"/>
-                <w:sz w:val="28"/>
-                <w:szCs w:val="28"/>
-              </w:rPr>
-            </w:pPr>
-            <w:r>
-              <w:rPr>
-                <w:rFonts w:ascii="Times New Roman" w:hAnsi="Times New Roman" w:cs="Times New Roman"/>
-                <w:sz w:val="28"/>
-                <w:szCs w:val="28"/>
-              </w:rPr>
-              <w:t>Exception</w:t>
-            </w:r>
-          </w:p>
-        </w:tc>
-        <w:tc>
-          <w:tcPr>
-            <w:tcW w:w="4675" w:type="dxa"/>
-          </w:tcPr>
-          <w:p>
-            <w:pPr>
-              <w:pStyle w:val="NormalWeb"/>
-              <w:numPr>
-                <w:ilvl w:val="0"/>
-                <w:numId w:val="8"/>
-              </w:numPr>
-              <w:shd w:val="clear" w:color="auto" w:fill="FFFFFF"/>
-              <w:rPr>
-                <w:sz w:val="28"/>
-                <w:szCs w:val="28"/>
-              </w:rPr>
-            </w:pPr>
-            <w:r>
-              <w:rPr>
-                <w:sz w:val="28"/>
-                <w:szCs w:val="28"/>
-              </w:rPr>
-              <w:t xml:space="preserve">If a player closes the program at the middle of the game, the system recognizes and shows a message if the user wants to save the game or finish it? If the user wants to save the it the system will save the game progress. Otherwise the system announces the player with the highest number of collected chips as winner. </w:t>
-            </w:r>
-          </w:p>
-        </w:tc>
-      </w:tr>
-      <w:tr>
-        <w:tc>
-          <w:tcPr>
-            <w:tcW w:w="4675" w:type="dxa"/>
-          </w:tcPr>
-          <w:p>
-            <w:pPr>
-              <w:rPr>
-                <w:rFonts w:ascii="Times New Roman" w:hAnsi="Times New Roman" w:cs="Times New Roman"/>
-                <w:sz w:val="28"/>
-                <w:szCs w:val="28"/>
-              </w:rPr>
-            </w:pPr>
-            <w:r>
-              <w:rPr>
-                <w:rFonts w:ascii="Times New Roman" w:hAnsi="Times New Roman" w:cs="Times New Roman"/>
-                <w:sz w:val="28"/>
-                <w:szCs w:val="28"/>
-              </w:rPr>
-              <w:t>Special Requirements</w:t>
-            </w:r>
-          </w:p>
-        </w:tc>
-        <w:tc>
-          <w:tcPr>
-            <w:tcW w:w="4675" w:type="dxa"/>
-          </w:tcPr>
-          <w:p>
-            <w:pPr>
-              <w:pStyle w:val="ListParagraph"/>
-              <w:numPr>
-                <w:ilvl w:val="0"/>
-                <w:numId w:val="7"/>
-              </w:numPr>
-              <w:rPr>
-                <w:rFonts w:ascii="Times New Roman" w:hAnsi="Times New Roman" w:cs="Times New Roman"/>
-                <w:sz w:val="28"/>
-                <w:szCs w:val="28"/>
-              </w:rPr>
-            </w:pPr>
-            <w:r>
-              <w:rPr>
-                <w:rFonts w:ascii="Times New Roman" w:hAnsi="Times New Roman" w:cs="Times New Roman"/>
-                <w:sz w:val="28"/>
-                <w:szCs w:val="28"/>
-              </w:rPr>
-              <w:t>Provide support for people with vision deficiency.</w:t>
-            </w:r>
-          </w:p>
-        </w:tc>
-      </w:tr>
-      <w:tr>
-        <w:tc>
-          <w:tcPr>
-            <w:tcW w:w="4675" w:type="dxa"/>
-          </w:tcPr>
-          <w:p>
-            <w:pPr>
-              <w:rPr>
-                <w:rFonts w:ascii="Times New Roman" w:hAnsi="Times New Roman" w:cs="Times New Roman"/>
-                <w:sz w:val="28"/>
-                <w:szCs w:val="28"/>
-              </w:rPr>
-            </w:pPr>
-            <w:r>
-              <w:rPr>
-                <w:rFonts w:ascii="Times New Roman" w:hAnsi="Times New Roman" w:cs="Times New Roman"/>
-                <w:sz w:val="28"/>
-                <w:szCs w:val="28"/>
-              </w:rPr>
-              <w:t>Open Cases</w:t>
-            </w:r>
-          </w:p>
-        </w:tc>
-        <w:tc>
-          <w:tcPr>
-            <w:tcW w:w="4675" w:type="dxa"/>
-          </w:tcPr>
-          <w:p>
-            <w:pPr>
-              <w:pStyle w:val="ListParagraph"/>
-              <w:numPr>
-                <w:ilvl w:val="0"/>
-                <w:numId w:val="9"/>
-              </w:numPr>
-              <w:rPr>
-                <w:rFonts w:ascii="Times New Roman" w:hAnsi="Times New Roman" w:cs="Times New Roman"/>
-                <w:sz w:val="28"/>
-                <w:szCs w:val="28"/>
-              </w:rPr>
-            </w:pPr>
-            <w:r>
-              <w:rPr>
-                <w:rFonts w:ascii="Times New Roman" w:hAnsi="Times New Roman" w:cs="Times New Roman"/>
-                <w:sz w:val="28"/>
-                <w:szCs w:val="28"/>
-              </w:rPr>
-              <w:t xml:space="preserve">How to implement the colour palettes to provide support for the colour deficiency users. </w:t>
+              <w:t xml:space="preserve">Determining an appropriate </w:t>
+            </w:r>
+            <w:r>
+              <w:rPr>
+                <w:rFonts w:ascii="Times New Roman" w:hAnsi="Times New Roman" w:cs="Times New Roman"/>
+                <w:sz w:val="28"/>
+                <w:szCs w:val="28"/>
+              </w:rPr>
+              <w:t>time limit for each move</w:t>
+            </w:r>
+            <w:r>
+              <w:rPr>
+                <w:rFonts w:ascii="Times New Roman" w:hAnsi="Times New Roman" w:cs="Times New Roman"/>
+                <w:sz w:val="28"/>
+                <w:szCs w:val="28"/>
+              </w:rPr>
+              <w:t xml:space="preserve"> to keep game flow consistent</w:t>
             </w:r>
           </w:p>
         </w:tc>
@@ -1736,6 +1901,184 @@
     </w:lvl>
   </w:abstractNum>
   <w:abstractNum w:abstractNumId="7" w15:restartNumberingAfterBreak="0">
+    <w:nsid w:val="2DC7714A"/>
+    <w:multiLevelType w:val="hybridMultilevel"/>
+    <w:tmpl w:val="FD18324E"/>
+    <w:lvl w:ilvl="0" w:tplc="0409000F">
+      <w:start w:val="1"/>
+      <w:numFmt w:val="decimal"/>
+      <w:lvlText w:val="%1."/>
+      <w:lvlJc w:val="left"/>
+      <w:pPr>
+        <w:ind w:left="720" w:hanging="360"/>
+      </w:pPr>
+      <w:rPr>
+        <w:rFonts w:hint="default"/>
+      </w:rPr>
+    </w:lvl>
+    <w:lvl w:ilvl="1" w:tplc="04090019" w:tentative="1">
+      <w:start w:val="1"/>
+      <w:numFmt w:val="lowerLetter"/>
+      <w:lvlText w:val="%2."/>
+      <w:lvlJc w:val="left"/>
+      <w:pPr>
+        <w:ind w:left="1440" w:hanging="360"/>
+      </w:pPr>
+    </w:lvl>
+    <w:lvl w:ilvl="2" w:tplc="0409001B" w:tentative="1">
+      <w:start w:val="1"/>
+      <w:numFmt w:val="lowerRoman"/>
+      <w:lvlText w:val="%3."/>
+      <w:lvlJc w:val="right"/>
+      <w:pPr>
+        <w:ind w:left="2160" w:hanging="180"/>
+      </w:pPr>
+    </w:lvl>
+    <w:lvl w:ilvl="3" w:tplc="0409000F" w:tentative="1">
+      <w:start w:val="1"/>
+      <w:numFmt w:val="decimal"/>
+      <w:lvlText w:val="%4."/>
+      <w:lvlJc w:val="left"/>
+      <w:pPr>
+        <w:ind w:left="2880" w:hanging="360"/>
+      </w:pPr>
+    </w:lvl>
+    <w:lvl w:ilvl="4" w:tplc="04090019" w:tentative="1">
+      <w:start w:val="1"/>
+      <w:numFmt w:val="lowerLetter"/>
+      <w:lvlText w:val="%5."/>
+      <w:lvlJc w:val="left"/>
+      <w:pPr>
+        <w:ind w:left="3600" w:hanging="360"/>
+      </w:pPr>
+    </w:lvl>
+    <w:lvl w:ilvl="5" w:tplc="0409001B" w:tentative="1">
+      <w:start w:val="1"/>
+      <w:numFmt w:val="lowerRoman"/>
+      <w:lvlText w:val="%6."/>
+      <w:lvlJc w:val="right"/>
+      <w:pPr>
+        <w:ind w:left="4320" w:hanging="180"/>
+      </w:pPr>
+    </w:lvl>
+    <w:lvl w:ilvl="6" w:tplc="0409000F" w:tentative="1">
+      <w:start w:val="1"/>
+      <w:numFmt w:val="decimal"/>
+      <w:lvlText w:val="%7."/>
+      <w:lvlJc w:val="left"/>
+      <w:pPr>
+        <w:ind w:left="5040" w:hanging="360"/>
+      </w:pPr>
+    </w:lvl>
+    <w:lvl w:ilvl="7" w:tplc="04090019" w:tentative="1">
+      <w:start w:val="1"/>
+      <w:numFmt w:val="lowerLetter"/>
+      <w:lvlText w:val="%8."/>
+      <w:lvlJc w:val="left"/>
+      <w:pPr>
+        <w:ind w:left="5760" w:hanging="360"/>
+      </w:pPr>
+    </w:lvl>
+    <w:lvl w:ilvl="8" w:tplc="0409001B" w:tentative="1">
+      <w:start w:val="1"/>
+      <w:numFmt w:val="lowerRoman"/>
+      <w:lvlText w:val="%9."/>
+      <w:lvlJc w:val="right"/>
+      <w:pPr>
+        <w:ind w:left="6480" w:hanging="180"/>
+      </w:pPr>
+    </w:lvl>
+  </w:abstractNum>
+  <w:abstractNum w:abstractNumId="8" w15:restartNumberingAfterBreak="0">
+    <w:nsid w:val="3C2473FA"/>
+    <w:multiLevelType w:val="hybridMultilevel"/>
+    <w:tmpl w:val="5A3078B0"/>
+    <w:lvl w:ilvl="0" w:tplc="0409000F">
+      <w:start w:val="1"/>
+      <w:numFmt w:val="decimal"/>
+      <w:lvlText w:val="%1."/>
+      <w:lvlJc w:val="left"/>
+      <w:pPr>
+        <w:ind w:left="720" w:hanging="360"/>
+      </w:pPr>
+      <w:rPr>
+        <w:rFonts w:hint="default"/>
+      </w:rPr>
+    </w:lvl>
+    <w:lvl w:ilvl="1" w:tplc="04090019" w:tentative="1">
+      <w:start w:val="1"/>
+      <w:numFmt w:val="lowerLetter"/>
+      <w:lvlText w:val="%2."/>
+      <w:lvlJc w:val="left"/>
+      <w:pPr>
+        <w:ind w:left="1440" w:hanging="360"/>
+      </w:pPr>
+    </w:lvl>
+    <w:lvl w:ilvl="2" w:tplc="0409001B" w:tentative="1">
+      <w:start w:val="1"/>
+      <w:numFmt w:val="lowerRoman"/>
+      <w:lvlText w:val="%3."/>
+      <w:lvlJc w:val="right"/>
+      <w:pPr>
+        <w:ind w:left="2160" w:hanging="180"/>
+      </w:pPr>
+    </w:lvl>
+    <w:lvl w:ilvl="3" w:tplc="0409000F" w:tentative="1">
+      <w:start w:val="1"/>
+      <w:numFmt w:val="decimal"/>
+      <w:lvlText w:val="%4."/>
+      <w:lvlJc w:val="left"/>
+      <w:pPr>
+        <w:ind w:left="2880" w:hanging="360"/>
+      </w:pPr>
+    </w:lvl>
+    <w:lvl w:ilvl="4" w:tplc="04090019" w:tentative="1">
+      <w:start w:val="1"/>
+      <w:numFmt w:val="lowerLetter"/>
+      <w:lvlText w:val="%5."/>
+      <w:lvlJc w:val="left"/>
+      <w:pPr>
+        <w:ind w:left="3600" w:hanging="360"/>
+      </w:pPr>
+    </w:lvl>
+    <w:lvl w:ilvl="5" w:tplc="0409001B" w:tentative="1">
+      <w:start w:val="1"/>
+      <w:numFmt w:val="lowerRoman"/>
+      <w:lvlText w:val="%6."/>
+      <w:lvlJc w:val="right"/>
+      <w:pPr>
+        <w:ind w:left="4320" w:hanging="180"/>
+      </w:pPr>
+    </w:lvl>
+    <w:lvl w:ilvl="6" w:tplc="0409000F" w:tentative="1">
+      <w:start w:val="1"/>
+      <w:numFmt w:val="decimal"/>
+      <w:lvlText w:val="%7."/>
+      <w:lvlJc w:val="left"/>
+      <w:pPr>
+        <w:ind w:left="5040" w:hanging="360"/>
+      </w:pPr>
+    </w:lvl>
+    <w:lvl w:ilvl="7" w:tplc="04090019" w:tentative="1">
+      <w:start w:val="1"/>
+      <w:numFmt w:val="lowerLetter"/>
+      <w:lvlText w:val="%8."/>
+      <w:lvlJc w:val="left"/>
+      <w:pPr>
+        <w:ind w:left="5760" w:hanging="360"/>
+      </w:pPr>
+    </w:lvl>
+    <w:lvl w:ilvl="8" w:tplc="0409001B" w:tentative="1">
+      <w:start w:val="1"/>
+      <w:numFmt w:val="lowerRoman"/>
+      <w:lvlText w:val="%9."/>
+      <w:lvlJc w:val="right"/>
+      <w:pPr>
+        <w:ind w:left="6480" w:hanging="180"/>
+      </w:pPr>
+    </w:lvl>
+  </w:abstractNum>
+  <w:abstractNum w:abstractNumId="9" w15:restartNumberingAfterBreak="0">
     <w:nsid w:val="5B7C7140"/>
     <w:multiLevelType w:val="hybridMultilevel"/>
     <w:tmpl w:val="FC1ECFB8"/>
@@ -1848,7 +2191,120 @@
       </w:rPr>
     </w:lvl>
   </w:abstractNum>
-  <w:abstractNum w:abstractNumId="8" w15:restartNumberingAfterBreak="0">
+  <w:abstractNum w:abstractNumId="10" w15:restartNumberingAfterBreak="0">
+    <w:nsid w:val="668A0DFA"/>
+    <w:multiLevelType w:val="hybridMultilevel"/>
+    <w:tmpl w:val="A69C53C8"/>
+    <w:lvl w:ilvl="0" w:tplc="04090001">
+      <w:start w:val="1"/>
+      <w:numFmt w:val="bullet"/>
+      <w:lvlText w:val=""/>
+      <w:lvlJc w:val="left"/>
+      <w:pPr>
+        <w:ind w:left="360" w:hanging="360"/>
+      </w:pPr>
+      <w:rPr>
+        <w:rFonts w:ascii="Symbol" w:hAnsi="Symbol" w:hint="default"/>
+      </w:rPr>
+    </w:lvl>
+    <w:lvl w:ilvl="1" w:tplc="04090003" w:tentative="1">
+      <w:start w:val="1"/>
+      <w:numFmt w:val="bullet"/>
+      <w:lvlText w:val="o"/>
+      <w:lvlJc w:val="left"/>
+      <w:pPr>
+        <w:ind w:left="1080" w:hanging="360"/>
+      </w:pPr>
+      <w:rPr>
+        <w:rFonts w:ascii="Courier New" w:hAnsi="Courier New" w:cs="Courier New" w:hint="default"/>
+      </w:rPr>
+    </w:lvl>
+    <w:lvl w:ilvl="2" w:tplc="04090005" w:tentative="1">
+      <w:start w:val="1"/>
+      <w:numFmt w:val="bullet"/>
+      <w:lvlText w:val=""/>
+      <w:lvlJc w:val="left"/>
+      <w:pPr>
+        <w:ind w:left="1800" w:hanging="360"/>
+      </w:pPr>
+      <w:rPr>
+        <w:rFonts w:ascii="Wingdings" w:hAnsi="Wingdings" w:hint="default"/>
+      </w:rPr>
+    </w:lvl>
+    <w:lvl w:ilvl="3" w:tplc="04090001" w:tentative="1">
+      <w:start w:val="1"/>
+      <w:numFmt w:val="bullet"/>
+      <w:lvlText w:val=""/>
+      <w:lvlJc w:val="left"/>
+      <w:pPr>
+        <w:ind w:left="2520" w:hanging="360"/>
+      </w:pPr>
+      <w:rPr>
+        <w:rFonts w:ascii="Symbol" w:hAnsi="Symbol" w:hint="default"/>
+      </w:rPr>
+    </w:lvl>
+    <w:lvl w:ilvl="4" w:tplc="04090003" w:tentative="1">
+      <w:start w:val="1"/>
+      <w:numFmt w:val="bullet"/>
+      <w:lvlText w:val="o"/>
+      <w:lvlJc w:val="left"/>
+      <w:pPr>
+        <w:ind w:left="3240" w:hanging="360"/>
+      </w:pPr>
+      <w:rPr>
+        <w:rFonts w:ascii="Courier New" w:hAnsi="Courier New" w:cs="Courier New" w:hint="default"/>
+      </w:rPr>
+    </w:lvl>
+    <w:lvl w:ilvl="5" w:tplc="04090005" w:tentative="1">
+      <w:start w:val="1"/>
+      <w:numFmt w:val="bullet"/>
+      <w:lvlText w:val=""/>
+      <w:lvlJc w:val="left"/>
+      <w:pPr>
+        <w:ind w:left="3960" w:hanging="360"/>
+      </w:pPr>
+      <w:rPr>
+        <w:rFonts w:ascii="Wingdings" w:hAnsi="Wingdings" w:hint="default"/>
+      </w:rPr>
+    </w:lvl>
+    <w:lvl w:ilvl="6" w:tplc="04090001" w:tentative="1">
+      <w:start w:val="1"/>
+      <w:numFmt w:val="bullet"/>
+      <w:lvlText w:val=""/>
+      <w:lvlJc w:val="left"/>
+      <w:pPr>
+        <w:ind w:left="4680" w:hanging="360"/>
+      </w:pPr>
+      <w:rPr>
+        <w:rFonts w:ascii="Symbol" w:hAnsi="Symbol" w:hint="default"/>
+      </w:rPr>
+    </w:lvl>
+    <w:lvl w:ilvl="7" w:tplc="04090003" w:tentative="1">
+      <w:start w:val="1"/>
+      <w:numFmt w:val="bullet"/>
+      <w:lvlText w:val="o"/>
+      <w:lvlJc w:val="left"/>
+      <w:pPr>
+        <w:ind w:left="5400" w:hanging="360"/>
+      </w:pPr>
+      <w:rPr>
+        <w:rFonts w:ascii="Courier New" w:hAnsi="Courier New" w:cs="Courier New" w:hint="default"/>
+      </w:rPr>
+    </w:lvl>
+    <w:lvl w:ilvl="8" w:tplc="04090005" w:tentative="1">
+      <w:start w:val="1"/>
+      <w:numFmt w:val="bullet"/>
+      <w:lvlText w:val=""/>
+      <w:lvlJc w:val="left"/>
+      <w:pPr>
+        <w:ind w:left="6120" w:hanging="360"/>
+      </w:pPr>
+      <w:rPr>
+        <w:rFonts w:ascii="Wingdings" w:hAnsi="Wingdings" w:hint="default"/>
+      </w:rPr>
+    </w:lvl>
+  </w:abstractNum>
+  <w:abstractNum w:abstractNumId="11" w15:restartNumberingAfterBreak="0">
     <w:nsid w:val="68246F3C"/>
     <w:multiLevelType w:val="hybridMultilevel"/>
     <w:tmpl w:val="F1CA922E"/>
@@ -1937,17 +2393,219 @@
       </w:pPr>
     </w:lvl>
   </w:abstractNum>
-  <w:abstractNum w:abstractNumId="9" w15:restartNumberingAfterBreak="0">
+  <w:abstractNum w:abstractNumId="12" w15:restartNumberingAfterBreak="0">
+    <w:nsid w:val="74105C71"/>
+    <w:multiLevelType w:val="hybridMultilevel"/>
+    <w:tmpl w:val="E3445DF8"/>
+    <w:lvl w:ilvl="0" w:tplc="0409000F">
+      <w:start w:val="1"/>
+      <w:numFmt w:val="decimal"/>
+      <w:lvlText w:val="%1."/>
+      <w:lvlJc w:val="left"/>
+      <w:pPr>
+        <w:ind w:left="720" w:hanging="360"/>
+      </w:pPr>
+      <w:rPr>
+        <w:rFonts w:hint="default"/>
+      </w:rPr>
+    </w:lvl>
+    <w:lvl w:ilvl="1" w:tplc="04090019" w:tentative="1">
+      <w:start w:val="1"/>
+      <w:numFmt w:val="lowerLetter"/>
+      <w:lvlText w:val="%2."/>
+      <w:lvlJc w:val="left"/>
+      <w:pPr>
+        <w:ind w:left="1440" w:hanging="360"/>
+      </w:pPr>
+    </w:lvl>
+    <w:lvl w:ilvl="2" w:tplc="0409001B" w:tentative="1">
+      <w:start w:val="1"/>
+      <w:numFmt w:val="lowerRoman"/>
+      <w:lvlText w:val="%3."/>
+      <w:lvlJc w:val="right"/>
+      <w:pPr>
+        <w:ind w:left="2160" w:hanging="180"/>
+      </w:pPr>
+    </w:lvl>
+    <w:lvl w:ilvl="3" w:tplc="0409000F" w:tentative="1">
+      <w:start w:val="1"/>
+      <w:numFmt w:val="decimal"/>
+      <w:lvlText w:val="%4."/>
+      <w:lvlJc w:val="left"/>
+      <w:pPr>
+        <w:ind w:left="2880" w:hanging="360"/>
+      </w:pPr>
+    </w:lvl>
+    <w:lvl w:ilvl="4" w:tplc="04090019" w:tentative="1">
+      <w:start w:val="1"/>
+      <w:numFmt w:val="lowerLetter"/>
+      <w:lvlText w:val="%5."/>
+      <w:lvlJc w:val="left"/>
+      <w:pPr>
+        <w:ind w:left="3600" w:hanging="360"/>
+      </w:pPr>
+    </w:lvl>
+    <w:lvl w:ilvl="5" w:tplc="0409001B" w:tentative="1">
+      <w:start w:val="1"/>
+      <w:numFmt w:val="lowerRoman"/>
+      <w:lvlText w:val="%6."/>
+      <w:lvlJc w:val="right"/>
+      <w:pPr>
+        <w:ind w:left="4320" w:hanging="180"/>
+      </w:pPr>
+    </w:lvl>
+    <w:lvl w:ilvl="6" w:tplc="0409000F" w:tentative="1">
+      <w:start w:val="1"/>
+      <w:numFmt w:val="decimal"/>
+      <w:lvlText w:val="%7."/>
+      <w:lvlJc w:val="left"/>
+      <w:pPr>
+        <w:ind w:left="5040" w:hanging="360"/>
+      </w:pPr>
+    </w:lvl>
+    <w:lvl w:ilvl="7" w:tplc="04090019" w:tentative="1">
+      <w:start w:val="1"/>
+      <w:numFmt w:val="lowerLetter"/>
+      <w:lvlText w:val="%8."/>
+      <w:lvlJc w:val="left"/>
+      <w:pPr>
+        <w:ind w:left="5760" w:hanging="360"/>
+      </w:pPr>
+    </w:lvl>
+    <w:lvl w:ilvl="8" w:tplc="0409001B" w:tentative="1">
+      <w:start w:val="1"/>
+      <w:numFmt w:val="lowerRoman"/>
+      <w:lvlText w:val="%9."/>
+      <w:lvlJc w:val="right"/>
+      <w:pPr>
+        <w:ind w:left="6480" w:hanging="180"/>
+      </w:pPr>
+    </w:lvl>
+  </w:abstractNum>
+  <w:abstractNum w:abstractNumId="13" w15:restartNumberingAfterBreak="0">
+    <w:nsid w:val="76433BE7"/>
+    <w:multiLevelType w:val="hybridMultilevel"/>
+    <w:tmpl w:val="95D82DBA"/>
+    <w:lvl w:ilvl="0" w:tplc="04090001">
+      <w:start w:val="1"/>
+      <w:numFmt w:val="bullet"/>
+      <w:lvlText w:val=""/>
+      <w:lvlJc w:val="left"/>
+      <w:pPr>
+        <w:ind w:left="360" w:hanging="360"/>
+      </w:pPr>
+      <w:rPr>
+        <w:rFonts w:ascii="Symbol" w:hAnsi="Symbol" w:hint="default"/>
+      </w:rPr>
+    </w:lvl>
+    <w:lvl w:ilvl="1" w:tplc="04090003" w:tentative="1">
+      <w:start w:val="1"/>
+      <w:numFmt w:val="bullet"/>
+      <w:lvlText w:val="o"/>
+      <w:lvlJc w:val="left"/>
+      <w:pPr>
+        <w:ind w:left="1080" w:hanging="360"/>
+      </w:pPr>
+      <w:rPr>
+        <w:rFonts w:ascii="Courier New" w:hAnsi="Courier New" w:cs="Courier New" w:hint="default"/>
+      </w:rPr>
+    </w:lvl>
+    <w:lvl w:ilvl="2" w:tplc="04090005" w:tentative="1">
+      <w:start w:val="1"/>
+      <w:numFmt w:val="bullet"/>
+      <w:lvlText w:val=""/>
+      <w:lvlJc w:val="left"/>
+      <w:pPr>
+        <w:ind w:left="1800" w:hanging="360"/>
+      </w:pPr>
+      <w:rPr>
+        <w:rFonts w:ascii="Wingdings" w:hAnsi="Wingdings" w:hint="default"/>
+      </w:rPr>
+    </w:lvl>
+    <w:lvl w:ilvl="3" w:tplc="04090001" w:tentative="1">
+      <w:start w:val="1"/>
+      <w:numFmt w:val="bullet"/>
+      <w:lvlText w:val=""/>
+      <w:lvlJc w:val="left"/>
+      <w:pPr>
+        <w:ind w:left="2520" w:hanging="360"/>
+      </w:pPr>
+      <w:rPr>
+        <w:rFonts w:ascii="Symbol" w:hAnsi="Symbol" w:hint="default"/>
+      </w:rPr>
+    </w:lvl>
+    <w:lvl w:ilvl="4" w:tplc="04090003" w:tentative="1">
+      <w:start w:val="1"/>
+      <w:numFmt w:val="bullet"/>
+      <w:lvlText w:val="o"/>
+      <w:lvlJc w:val="left"/>
+      <w:pPr>
+        <w:ind w:left="3240" w:hanging="360"/>
+      </w:pPr>
+      <w:rPr>
+        <w:rFonts w:ascii="Courier New" w:hAnsi="Courier New" w:cs="Courier New" w:hint="default"/>
+      </w:rPr>
+    </w:lvl>
+    <w:lvl w:ilvl="5" w:tplc="04090005" w:tentative="1">
+      <w:start w:val="1"/>
+      <w:numFmt w:val="bullet"/>
+      <w:lvlText w:val=""/>
+      <w:lvlJc w:val="left"/>
+      <w:pPr>
+        <w:ind w:left="3960" w:hanging="360"/>
+      </w:pPr>
+      <w:rPr>
+        <w:rFonts w:ascii="Wingdings" w:hAnsi="Wingdings" w:hint="default"/>
+      </w:rPr>
+    </w:lvl>
+    <w:lvl w:ilvl="6" w:tplc="04090001" w:tentative="1">
+      <w:start w:val="1"/>
+      <w:numFmt w:val="bullet"/>
+      <w:lvlText w:val=""/>
+      <w:lvlJc w:val="left"/>
+      <w:pPr>
+        <w:ind w:left="4680" w:hanging="360"/>
+      </w:pPr>
+      <w:rPr>
+        <w:rFonts w:ascii="Symbol" w:hAnsi="Symbol" w:hint="default"/>
+      </w:rPr>
+    </w:lvl>
+    <w:lvl w:ilvl="7" w:tplc="04090003" w:tentative="1">
+      <w:start w:val="1"/>
+      <w:numFmt w:val="bullet"/>
+      <w:lvlText w:val="o"/>
+      <w:lvlJc w:val="left"/>
+      <w:pPr>
+        <w:ind w:left="5400" w:hanging="360"/>
+      </w:pPr>
+      <w:rPr>
+        <w:rFonts w:ascii="Courier New" w:hAnsi="Courier New" w:cs="Courier New" w:hint="default"/>
+      </w:rPr>
+    </w:lvl>
+    <w:lvl w:ilvl="8" w:tplc="04090005" w:tentative="1">
+      <w:start w:val="1"/>
+      <w:numFmt w:val="bullet"/>
+      <w:lvlText w:val=""/>
+      <w:lvlJc w:val="left"/>
+      <w:pPr>
+        <w:ind w:left="6120" w:hanging="360"/>
+      </w:pPr>
+      <w:rPr>
+        <w:rFonts w:ascii="Wingdings" w:hAnsi="Wingdings" w:hint="default"/>
+      </w:rPr>
+    </w:lvl>
+  </w:abstractNum>
+  <w:abstractNum w:abstractNumId="14" w15:restartNumberingAfterBreak="0">
     <w:nsid w:val="784A754C"/>
     <w:multiLevelType w:val="hybridMultilevel"/>
-    <w:tmpl w:val="0FF48608"/>
+    <w:tmpl w:val="6CF0B162"/>
     <w:lvl w:ilvl="0" w:tplc="04090001">
       <w:start w:val="1"/>
       <w:numFmt w:val="bullet"/>
       <w:lvlText w:val=""/>
       <w:lvlJc w:val="left"/>
       <w:pPr>
-        <w:ind w:left="1127" w:hanging="360"/>
+        <w:ind w:left="360" w:hanging="360"/>
       </w:pPr>
       <w:rPr>
         <w:rFonts w:ascii="Symbol" w:hAnsi="Symbol" w:hint="default"/>
@@ -1959,7 +2617,7 @@
       <w:lvlText w:val="o"/>
       <w:lvlJc w:val="left"/>
       <w:pPr>
-        <w:ind w:left="1847" w:hanging="360"/>
+        <w:ind w:left="1080" w:hanging="360"/>
       </w:pPr>
       <w:rPr>
         <w:rFonts w:ascii="Courier New" w:hAnsi="Courier New" w:cs="Courier New" w:hint="default"/>
@@ -1971,7 +2629,7 @@
       <w:lvlText w:val=""/>
       <w:lvlJc w:val="left"/>
       <w:pPr>
-        <w:ind w:left="2567" w:hanging="360"/>
+        <w:ind w:left="1800" w:hanging="360"/>
       </w:pPr>
       <w:rPr>
         <w:rFonts w:ascii="Wingdings" w:hAnsi="Wingdings" w:hint="default"/>
@@ -1983,7 +2641,7 @@
       <w:lvlText w:val=""/>
       <w:lvlJc w:val="left"/>
       <w:pPr>
-        <w:ind w:left="3287" w:hanging="360"/>
+        <w:ind w:left="2520" w:hanging="360"/>
       </w:pPr>
       <w:rPr>
         <w:rFonts w:ascii="Symbol" w:hAnsi="Symbol" w:hint="default"/>
@@ -1995,7 +2653,7 @@
       <w:lvlText w:val="o"/>
       <w:lvlJc w:val="left"/>
       <w:pPr>
-        <w:ind w:left="4007" w:hanging="360"/>
+        <w:ind w:left="3240" w:hanging="360"/>
       </w:pPr>
       <w:rPr>
         <w:rFonts w:ascii="Courier New" w:hAnsi="Courier New" w:cs="Courier New" w:hint="default"/>
@@ -2007,7 +2665,7 @@
       <w:lvlText w:val=""/>
       <w:lvlJc w:val="left"/>
       <w:pPr>
-        <w:ind w:left="4727" w:hanging="360"/>
+        <w:ind w:left="3960" w:hanging="360"/>
       </w:pPr>
       <w:rPr>
         <w:rFonts w:ascii="Wingdings" w:hAnsi="Wingdings" w:hint="default"/>
@@ -2019,7 +2677,7 @@
       <w:lvlText w:val=""/>
       <w:lvlJc w:val="left"/>
       <w:pPr>
-        <w:ind w:left="5447" w:hanging="360"/>
+        <w:ind w:left="4680" w:hanging="360"/>
       </w:pPr>
       <w:rPr>
         <w:rFonts w:ascii="Symbol" w:hAnsi="Symbol" w:hint="default"/>
@@ -2031,7 +2689,7 @@
       <w:lvlText w:val="o"/>
       <w:lvlJc w:val="left"/>
       <w:pPr>
-        <w:ind w:left="6167" w:hanging="360"/>
+        <w:ind w:left="5400" w:hanging="360"/>
       </w:pPr>
       <w:rPr>
         <w:rFonts w:ascii="Courier New" w:hAnsi="Courier New" w:cs="Courier New" w:hint="default"/>
@@ -2043,11 +2701,100 @@
       <w:lvlText w:val=""/>
       <w:lvlJc w:val="left"/>
       <w:pPr>
-        <w:ind w:left="6887" w:hanging="360"/>
+        <w:ind w:left="6120" w:hanging="360"/>
       </w:pPr>
       <w:rPr>
         <w:rFonts w:ascii="Wingdings" w:hAnsi="Wingdings" w:hint="default"/>
       </w:rPr>
+    </w:lvl>
+  </w:abstractNum>
+  <w:abstractNum w:abstractNumId="15" w15:restartNumberingAfterBreak="0">
+    <w:nsid w:val="7D7F33EA"/>
+    <w:multiLevelType w:val="hybridMultilevel"/>
+    <w:tmpl w:val="54047F6E"/>
+    <w:lvl w:ilvl="0" w:tplc="0409000F">
+      <w:start w:val="1"/>
+      <w:numFmt w:val="decimal"/>
+      <w:lvlText w:val="%1."/>
+      <w:lvlJc w:val="left"/>
+      <w:pPr>
+        <w:ind w:left="720" w:hanging="360"/>
+      </w:pPr>
+      <w:rPr>
+        <w:rFonts w:hint="default"/>
+      </w:rPr>
+    </w:lvl>
+    <w:lvl w:ilvl="1" w:tplc="04090019" w:tentative="1">
+      <w:start w:val="1"/>
+      <w:numFmt w:val="lowerLetter"/>
+      <w:lvlText w:val="%2."/>
+      <w:lvlJc w:val="left"/>
+      <w:pPr>
+        <w:ind w:left="1440" w:hanging="360"/>
+      </w:pPr>
+    </w:lvl>
+    <w:lvl w:ilvl="2" w:tplc="0409001B" w:tentative="1">
+      <w:start w:val="1"/>
+      <w:numFmt w:val="lowerRoman"/>
+      <w:lvlText w:val="%3."/>
+      <w:lvlJc w:val="right"/>
+      <w:pPr>
+        <w:ind w:left="2160" w:hanging="180"/>
+      </w:pPr>
+    </w:lvl>
+    <w:lvl w:ilvl="3" w:tplc="0409000F" w:tentative="1">
+      <w:start w:val="1"/>
+      <w:numFmt w:val="decimal"/>
+      <w:lvlText w:val="%4."/>
+      <w:lvlJc w:val="left"/>
+      <w:pPr>
+        <w:ind w:left="2880" w:hanging="360"/>
+      </w:pPr>
+    </w:lvl>
+    <w:lvl w:ilvl="4" w:tplc="04090019" w:tentative="1">
+      <w:start w:val="1"/>
+      <w:numFmt w:val="lowerLetter"/>
+      <w:lvlText w:val="%5."/>
+      <w:lvlJc w:val="left"/>
+      <w:pPr>
+        <w:ind w:left="3600" w:hanging="360"/>
+      </w:pPr>
+    </w:lvl>
+    <w:lvl w:ilvl="5" w:tplc="0409001B" w:tentative="1">
+      <w:start w:val="1"/>
+      <w:numFmt w:val="lowerRoman"/>
+      <w:lvlText w:val="%6."/>
+      <w:lvlJc w:val="right"/>
+      <w:pPr>
+        <w:ind w:left="4320" w:hanging="180"/>
+      </w:pPr>
+    </w:lvl>
+    <w:lvl w:ilvl="6" w:tplc="0409000F" w:tentative="1">
+      <w:start w:val="1"/>
+      <w:numFmt w:val="decimal"/>
+      <w:lvlText w:val="%7."/>
+      <w:lvlJc w:val="left"/>
+      <w:pPr>
+        <w:ind w:left="5040" w:hanging="360"/>
+      </w:pPr>
+    </w:lvl>
+    <w:lvl w:ilvl="7" w:tplc="04090019" w:tentative="1">
+      <w:start w:val="1"/>
+      <w:numFmt w:val="lowerLetter"/>
+      <w:lvlText w:val="%8."/>
+      <w:lvlJc w:val="left"/>
+      <w:pPr>
+        <w:ind w:left="5760" w:hanging="360"/>
+      </w:pPr>
+    </w:lvl>
+    <w:lvl w:ilvl="8" w:tplc="0409001B" w:tentative="1">
+      <w:start w:val="1"/>
+      <w:numFmt w:val="lowerRoman"/>
+      <w:lvlText w:val="%9."/>
+      <w:lvlJc w:val="right"/>
+      <w:pPr>
+        <w:ind w:left="6480" w:hanging="180"/>
+      </w:pPr>
     </w:lvl>
   </w:abstractNum>
   <w:num w:numId="1">
@@ -2063,10 +2810,10 @@
     <w:abstractNumId w:val="2"/>
   </w:num>
   <w:num w:numId="5">
-    <w:abstractNumId w:val="7"/>
+    <w:abstractNumId w:val="9"/>
   </w:num>
   <w:num w:numId="6">
-    <w:abstractNumId w:val="9"/>
+    <w:abstractNumId w:val="14"/>
   </w:num>
   <w:num w:numId="7">
     <w:abstractNumId w:val="5"/>
@@ -2075,10 +2822,28 @@
     <w:abstractNumId w:val="1"/>
   </w:num>
   <w:num w:numId="9">
-    <w:abstractNumId w:val="8"/>
+    <w:abstractNumId w:val="11"/>
   </w:num>
   <w:num w:numId="10">
     <w:abstractNumId w:val="6"/>
+  </w:num>
+  <w:num w:numId="11">
+    <w:abstractNumId w:val="10"/>
+  </w:num>
+  <w:num w:numId="12">
+    <w:abstractNumId w:val="13"/>
+  </w:num>
+  <w:num w:numId="13">
+    <w:abstractNumId w:val="7"/>
+  </w:num>
+  <w:num w:numId="14">
+    <w:abstractNumId w:val="8"/>
+  </w:num>
+  <w:num w:numId="15">
+    <w:abstractNumId w:val="12"/>
+  </w:num>
+  <w:num w:numId="16">
+    <w:abstractNumId w:val="15"/>
   </w:num>
 </w:numbering>
 </file>

</xml_diff>

<commit_message>
Revised both use cases
</commit_message>
<xml_diff>
--- a/Group-3-Iteration-2/Use Case Description(MakeAMove).docx
+++ b/Group-3-Iteration-2/Use Case Description(MakeAMove).docx
@@ -207,7 +207,7 @@
                 <w:sz w:val="28"/>
                 <w:szCs w:val="28"/>
               </w:rPr>
-              <w:t>Player- Selecting the robots and the directions for them to move.</w:t>
+              <w:t>Player- Selecting the robots and the directions for them to move</w:t>
             </w:r>
           </w:p>
         </w:tc>
@@ -965,7 +965,7 @@
                 <w:sz w:val="28"/>
                 <w:szCs w:val="28"/>
               </w:rPr>
-              <w:t>The system chooses the user with the next lowest bid</w:t>
+              <w:t>The system returns the robots that were moved back onto their position markers</w:t>
             </w:r>
           </w:p>
           <w:p>
@@ -988,6 +988,28 @@
                 <w:szCs w:val="28"/>
               </w:rPr>
               <w:lastRenderedPageBreak/>
+              <w:t>The system chooses the user with the next lowest bid</w:t>
+            </w:r>
+          </w:p>
+          <w:p>
+            <w:pPr>
+              <w:pStyle w:val="ListParagraph"/>
+              <w:numPr>
+                <w:ilvl w:val="0"/>
+                <w:numId w:val="15"/>
+              </w:numPr>
+              <w:rPr>
+                <w:rFonts w:ascii="Times New Roman" w:hAnsi="Times New Roman" w:cs="Times New Roman"/>
+                <w:sz w:val="28"/>
+                <w:szCs w:val="28"/>
+              </w:rPr>
+            </w:pPr>
+            <w:r>
+              <w:rPr>
+                <w:rFonts w:ascii="Times New Roman" w:hAnsi="Times New Roman" w:cs="Times New Roman"/>
+                <w:sz w:val="28"/>
+                <w:szCs w:val="28"/>
+              </w:rPr>
               <w:t>Flow resumes at main flow 1</w:t>
             </w:r>
           </w:p>
@@ -1144,8 +1166,6 @@
             </w:r>
           </w:p>
         </w:tc>
-        <w:bookmarkStart w:id="0" w:name="_GoBack"/>
-        <w:bookmarkEnd w:id="0"/>
       </w:tr>
       <w:tr>
         <w:tc>
@@ -1194,23 +1214,17 @@
                 <w:sz w:val="28"/>
                 <w:szCs w:val="28"/>
               </w:rPr>
-              <w:t xml:space="preserve">Determining an appropriate </w:t>
-            </w:r>
-            <w:r>
-              <w:rPr>
-                <w:rFonts w:ascii="Times New Roman" w:hAnsi="Times New Roman" w:cs="Times New Roman"/>
-                <w:sz w:val="28"/>
-                <w:szCs w:val="28"/>
-              </w:rPr>
-              <w:t>time limit for each move</w:t>
-            </w:r>
-            <w:r>
-              <w:rPr>
-                <w:rFonts w:ascii="Times New Roman" w:hAnsi="Times New Roman" w:cs="Times New Roman"/>
-                <w:sz w:val="28"/>
-                <w:szCs w:val="28"/>
-              </w:rPr>
-              <w:t xml:space="preserve"> to keep game flow consistent</w:t>
+              <w:t>How do we determine</w:t>
+            </w:r>
+            <w:bookmarkStart w:id="0" w:name="_GoBack"/>
+            <w:bookmarkEnd w:id="0"/>
+            <w:r>
+              <w:rPr>
+                <w:rFonts w:ascii="Times New Roman" w:hAnsi="Times New Roman" w:cs="Times New Roman"/>
+                <w:sz w:val="28"/>
+                <w:szCs w:val="28"/>
+              </w:rPr>
+              <w:t xml:space="preserve"> an appropriate time limit for each move to keep game flow consistent</w:t>
             </w:r>
           </w:p>
         </w:tc>

</xml_diff>

<commit_message>
Revision to use case
</commit_message>
<xml_diff>
--- a/Group-3-Iteration-2/Use Case Description(MakeAMove).docx
+++ b/Group-3-Iteration-2/Use Case Description(MakeAMove).docx
@@ -4,46 +4,14 @@
   <w:body>
     <w:p>
       <w:pPr>
-        <w:jc w:val="center"/>
         <w:rPr>
           <w:rFonts w:ascii="Times New Roman" w:hAnsi="Times New Roman" w:cs="Times New Roman"/>
           <w:sz w:val="32"/>
           <w:szCs w:val="32"/>
         </w:rPr>
       </w:pPr>
-      <w:r>
-        <w:rPr>
-          <w:rFonts w:ascii="Times New Roman" w:hAnsi="Times New Roman" w:cs="Times New Roman"/>
-          <w:sz w:val="32"/>
-          <w:szCs w:val="32"/>
-        </w:rPr>
-        <w:t>Use Case Description “</w:t>
-      </w:r>
-      <w:r>
-        <w:rPr>
-          <w:rFonts w:ascii="Times New Roman" w:hAnsi="Times New Roman" w:cs="Times New Roman"/>
-          <w:sz w:val="32"/>
-          <w:szCs w:val="32"/>
-        </w:rPr>
-        <w:t>Make A</w:t>
-      </w:r>
-      <w:r>
-        <w:rPr>
-          <w:rFonts w:ascii="Times New Roman" w:hAnsi="Times New Roman" w:cs="Times New Roman"/>
-          <w:sz w:val="32"/>
-          <w:szCs w:val="32"/>
-        </w:rPr>
-        <w:t xml:space="preserve"> Move”</w:t>
-      </w:r>
-    </w:p>
-    <w:p>
-      <w:pPr>
-        <w:rPr>
-          <w:rFonts w:ascii="Times New Roman" w:hAnsi="Times New Roman" w:cs="Times New Roman"/>
-          <w:sz w:val="32"/>
-          <w:szCs w:val="32"/>
-        </w:rPr>
-      </w:pPr>
+      <w:bookmarkStart w:id="0" w:name="_GoBack"/>
+      <w:bookmarkEnd w:id="0"/>
     </w:p>
     <w:tbl>
       <w:tblPr>
@@ -1216,8 +1184,6 @@
               </w:rPr>
               <w:t>How do we determine</w:t>
             </w:r>
-            <w:bookmarkStart w:id="0" w:name="_GoBack"/>
-            <w:bookmarkEnd w:id="0"/>
             <w:r>
               <w:rPr>
                 <w:rFonts w:ascii="Times New Roman" w:hAnsi="Times New Roman" w:cs="Times New Roman"/>

</xml_diff>